<commit_message>
day-2 work G H ....O moved to REmote Repo
</commit_message>
<xml_diff>
--- a/day-1.docx
+++ b/day-1.docx
@@ -30,6 +30,51 @@
     <w:p>
       <w:r>
         <w:t>F</w:t>
+      </w:r>
+    </w:p>
+    <w:p>
+      <w:r>
+        <w:t>G</w:t>
+      </w:r>
+    </w:p>
+    <w:p>
+      <w:r>
+        <w:t>H</w:t>
+      </w:r>
+    </w:p>
+    <w:p>
+      <w:r>
+        <w:t>I</w:t>
+      </w:r>
+    </w:p>
+    <w:p>
+      <w:r>
+        <w:t>J</w:t>
+      </w:r>
+    </w:p>
+    <w:p>
+      <w:r>
+        <w:t>K</w:t>
+      </w:r>
+    </w:p>
+    <w:p>
+      <w:r>
+        <w:t>L</w:t>
+      </w:r>
+    </w:p>
+    <w:p>
+      <w:r>
+        <w:t>M</w:t>
+      </w:r>
+    </w:p>
+    <w:p>
+      <w:r>
+        <w:t>N</w:t>
+      </w:r>
+    </w:p>
+    <w:p>
+      <w:r>
+        <w:t>O</w:t>
       </w:r>
     </w:p>
     <w:sectPr>

</xml_diff>

<commit_message>
day-1 file from sachin branch ETV Programs added
</commit_message>
<xml_diff>
--- a/day-1.docx
+++ b/day-1.docx
@@ -75,6 +75,21 @@
     <w:p>
       <w:r>
         <w:t>O</w:t>
+      </w:r>
+    </w:p>
+    <w:p>
+      <w:r>
+        <w:t>Pove pora</w:t>
+      </w:r>
+    </w:p>
+    <w:p>
+      <w:r>
+        <w:t>ETV Jabardasth</w:t>
+      </w:r>
+    </w:p>
+    <w:p>
+      <w:r>
+        <w:t>Dhee Jodi</w:t>
       </w:r>
     </w:p>
     <w:sectPr>

</xml_diff>